<commit_message>
Updated the Code Review doc with our decision
</commit_message>
<xml_diff>
--- a/Reports/Code Review.docx
+++ b/Reports/Code Review.docx
@@ -48,11 +48,6 @@
           <w:rFonts w:ascii="Arial" w:hAnsi="Arial" w:cs="Arial"/>
         </w:rPr>
         <w:tab/>
-      </w:r>
-      <w:r>
-        <w:rPr>
-          <w:rFonts w:ascii="Arial" w:hAnsi="Arial" w:cs="Arial"/>
-        </w:rPr>
         <w:t>15:20 – 15:40 23/09/2022</w:t>
       </w:r>
     </w:p>
@@ -299,13 +294,7 @@
         <w:rPr>
           <w:rFonts w:ascii="Arial" w:hAnsi="Arial" w:cs="Arial"/>
         </w:rPr>
-        <w:t>we need to test the logic but, due to time constraints, we cannot test the UI. Therefore, they must be in separate scripts where the UI calls in the quiz logic.</w:t>
-      </w:r>
-      <w:r>
-        <w:rPr>
-          <w:rFonts w:ascii="Arial" w:hAnsi="Arial" w:cs="Arial"/>
-        </w:rPr>
-        <w:t xml:space="preserve"> </w:t>
+        <w:t xml:space="preserve">we need to test the logic but, due to time constraints, we cannot test the UI. Therefore, they must be in separate scripts where the UI calls in the quiz logic. </w:t>
       </w:r>
       <w:r>
         <w:rPr>
@@ -721,37 +710,7 @@
         <w:rPr>
           <w:rFonts w:ascii="Arial" w:hAnsi="Arial" w:cs="Arial"/>
         </w:rPr>
-        <w:t>Contains too much logic, some could be separated to another script (non-AppCompatActivity so we can unit test it)</w:t>
-      </w:r>
-      <w:r>
-        <w:rPr>
-          <w:rFonts w:ascii="Arial" w:hAnsi="Arial" w:cs="Arial"/>
-        </w:rPr>
-        <w:t>. For example, checking the answer is correct</w:t>
-      </w:r>
-      <w:r>
-        <w:rPr>
-          <w:rFonts w:ascii="Arial" w:hAnsi="Arial" w:cs="Arial"/>
-        </w:rPr>
-        <w:t>,</w:t>
-      </w:r>
-      <w:r>
-        <w:rPr>
-          <w:rFonts w:ascii="Arial" w:hAnsi="Arial" w:cs="Arial"/>
-        </w:rPr>
-        <w:t xml:space="preserve"> and </w:t>
-      </w:r>
-      <w:r>
-        <w:rPr>
-          <w:rFonts w:ascii="Arial" w:hAnsi="Arial" w:cs="Arial"/>
-        </w:rPr>
-        <w:t>compiling a list of questions</w:t>
-      </w:r>
-      <w:r>
-        <w:rPr>
-          <w:rFonts w:ascii="Arial" w:hAnsi="Arial" w:cs="Arial"/>
-        </w:rPr>
-        <w:t>.</w:t>
+        <w:t>Could move the marking and scoring logic to another script.</w:t>
       </w:r>
     </w:p>
     <w:p>
@@ -1320,7 +1279,6 @@
           <w:b/>
           <w:bCs/>
         </w:rPr>
-        <w:lastRenderedPageBreak/>
         <w:t>4</w:t>
       </w:r>
       <w:r>
@@ -1346,6 +1304,7 @@
           <w:i/>
           <w:iCs/>
         </w:rPr>
+        <w:lastRenderedPageBreak/>
         <w:t>BirdDatabase.kt</w:t>
       </w:r>
     </w:p>
@@ -1643,6 +1602,12 @@
         </w:rPr>
         <w:t>per action is a waste when you could use two. Plus, what if we wanted five options?</w:t>
       </w:r>
+      <w:r>
+        <w:rPr>
+          <w:rFonts w:ascii="Arial" w:hAnsi="Arial" w:cs="Arial"/>
+        </w:rPr>
+        <w:t xml:space="preserve"> Edit: enacted.</w:t>
+      </w:r>
     </w:p>
     <w:p>
       <w:pPr>
@@ -1826,7 +1791,6 @@
           <w:b/>
           <w:bCs/>
         </w:rPr>
-        <w:lastRenderedPageBreak/>
         <w:t>7</w:t>
       </w:r>
       <w:r>
@@ -1852,6 +1816,7 @@
           <w:i/>
           <w:iCs/>
         </w:rPr>
+        <w:lastRenderedPageBreak/>
         <w:t>BirdDatabase.kt</w:t>
       </w:r>
     </w:p>
@@ -2001,6 +1966,195 @@
           <w:rFonts w:ascii="Arial" w:hAnsi="Arial" w:cs="Arial"/>
         </w:rPr>
         <w:t>Pretty good comments explaining lines of code.</w:t>
+      </w:r>
+    </w:p>
+    <w:p>
+      <w:pPr>
+        <w:jc w:val="both"/>
+        <w:rPr>
+          <w:rFonts w:ascii="Arial" w:hAnsi="Arial" w:cs="Arial"/>
+        </w:rPr>
+      </w:pPr>
+    </w:p>
+    <w:p>
+      <w:pPr>
+        <w:jc w:val="both"/>
+        <w:rPr>
+          <w:rFonts w:ascii="Arial" w:hAnsi="Arial" w:cs="Arial"/>
+        </w:rPr>
+      </w:pPr>
+      <w:r>
+        <w:rPr>
+          <w:rFonts w:ascii="Arial" w:hAnsi="Arial" w:cs="Arial"/>
+          <w:b/>
+          <w:bCs/>
+        </w:rPr>
+        <w:t>8</w:t>
+      </w:r>
+      <w:r>
+        <w:rPr>
+          <w:rFonts w:ascii="Arial" w:hAnsi="Arial" w:cs="Arial"/>
+          <w:b/>
+          <w:bCs/>
+        </w:rPr>
+        <w:tab/>
+        <w:t>Conclusion</w:t>
+      </w:r>
+    </w:p>
+    <w:p>
+      <w:pPr>
+        <w:jc w:val="both"/>
+        <w:rPr>
+          <w:rFonts w:ascii="Arial" w:hAnsi="Arial" w:cs="Arial"/>
+        </w:rPr>
+      </w:pPr>
+      <w:r>
+        <w:rPr>
+          <w:rFonts w:ascii="Arial" w:hAnsi="Arial" w:cs="Arial"/>
+        </w:rPr>
+        <w:t xml:space="preserve">Overall, these scripts were good. The main things we want to improve are using a more concrete </w:t>
+      </w:r>
+      <w:r>
+        <w:rPr>
+          <w:rFonts w:ascii="Arial" w:hAnsi="Arial" w:cs="Arial"/>
+        </w:rPr>
+        <w:t xml:space="preserve">quiz type selector </w:t>
+      </w:r>
+      <w:r>
+        <w:rPr>
+          <w:rFonts w:ascii="Arial" w:hAnsi="Arial" w:cs="Arial"/>
+        </w:rPr>
+        <w:t>(e.g., an enumerated type, not a string, however the enumerated type was throwing us issues because they are hard to pass between activities)</w:t>
+      </w:r>
+      <w:r>
+        <w:rPr>
+          <w:rFonts w:ascii="Arial" w:hAnsi="Arial" w:cs="Arial"/>
+        </w:rPr>
+        <w:t>, and planning ahead so we don’t duplicate code.</w:t>
+      </w:r>
+    </w:p>
+    <w:p>
+      <w:pPr>
+        <w:jc w:val="both"/>
+        <w:rPr>
+          <w:rFonts w:ascii="Arial" w:hAnsi="Arial" w:cs="Arial"/>
+        </w:rPr>
+      </w:pPr>
+      <w:r>
+        <w:rPr>
+          <w:rFonts w:ascii="Arial" w:hAnsi="Arial" w:cs="Arial"/>
+        </w:rPr>
+        <w:t>Now we have finished the code review, we have the full picture. After some thought,</w:t>
+      </w:r>
+      <w:r>
+        <w:rPr>
+          <w:rFonts w:ascii="Arial" w:hAnsi="Arial" w:cs="Arial"/>
+        </w:rPr>
+        <w:t xml:space="preserve"> we have decided </w:t>
+      </w:r>
+      <w:r>
+        <w:rPr>
+          <w:rFonts w:ascii="Arial" w:hAnsi="Arial" w:cs="Arial"/>
+          <w:i/>
+          <w:iCs/>
+        </w:rPr>
+        <w:t>not</w:t>
+      </w:r>
+      <w:r>
+        <w:rPr>
+          <w:rFonts w:ascii="Arial" w:hAnsi="Arial" w:cs="Arial"/>
+        </w:rPr>
+        <w:t xml:space="preserve"> to shift the quiz logic’s functionality to another script. </w:t>
+      </w:r>
+      <w:r>
+        <w:rPr>
+          <w:rFonts w:ascii="Arial" w:hAnsi="Arial" w:cs="Arial"/>
+        </w:rPr>
+        <w:t xml:space="preserve">This is because there is much less quiz logic in QuizActivity.kt than we thought. </w:t>
+      </w:r>
+      <w:r>
+        <w:rPr>
+          <w:rFonts w:ascii="Arial" w:hAnsi="Arial" w:cs="Arial"/>
+        </w:rPr>
+        <w:t>The</w:t>
+      </w:r>
+      <w:r>
+        <w:rPr>
+          <w:rFonts w:ascii="Arial" w:hAnsi="Arial" w:cs="Arial"/>
+        </w:rPr>
+        <w:t xml:space="preserve"> only things that could be move</w:t>
+      </w:r>
+      <w:r>
+        <w:rPr>
+          <w:rFonts w:ascii="Arial" w:hAnsi="Arial" w:cs="Arial"/>
+        </w:rPr>
+        <w:t>d</w:t>
+      </w:r>
+      <w:r>
+        <w:rPr>
+          <w:rFonts w:ascii="Arial" w:hAnsi="Arial" w:cs="Arial"/>
+        </w:rPr>
+        <w:t xml:space="preserve"> </w:t>
+      </w:r>
+      <w:r>
+        <w:rPr>
+          <w:rFonts w:ascii="Arial" w:hAnsi="Arial" w:cs="Arial"/>
+        </w:rPr>
+        <w:t xml:space="preserve">is the </w:t>
+      </w:r>
+      <w:r>
+        <w:rPr>
+          <w:rFonts w:ascii="Arial" w:hAnsi="Arial" w:cs="Arial"/>
+        </w:rPr>
+        <w:t xml:space="preserve">marking and scoring. </w:t>
+      </w:r>
+      <w:r>
+        <w:rPr>
+          <w:rFonts w:ascii="Arial" w:hAnsi="Arial" w:cs="Arial"/>
+        </w:rPr>
+        <w:t xml:space="preserve">The marking is a simple if statement, and QuizActivity </w:t>
+      </w:r>
+      <w:r>
+        <w:rPr>
+          <w:rFonts w:ascii="Arial" w:hAnsi="Arial" w:cs="Arial"/>
+        </w:rPr>
+        <w:t xml:space="preserve">will always </w:t>
+      </w:r>
+      <w:r>
+        <w:rPr>
+          <w:rFonts w:ascii="Arial" w:hAnsi="Arial" w:cs="Arial"/>
+        </w:rPr>
+        <w:t>need</w:t>
+      </w:r>
+      <w:r>
+        <w:rPr>
+          <w:rFonts w:ascii="Arial" w:hAnsi="Arial" w:cs="Arial"/>
+        </w:rPr>
+        <w:t xml:space="preserve"> </w:t>
+      </w:r>
+      <w:r>
+        <w:rPr>
+          <w:rFonts w:ascii="Arial" w:hAnsi="Arial" w:cs="Arial"/>
+        </w:rPr>
+        <w:t>some way of knowing where it is in the quiz</w:t>
+      </w:r>
+      <w:r>
+        <w:rPr>
+          <w:rFonts w:ascii="Arial" w:hAnsi="Arial" w:cs="Arial"/>
+        </w:rPr>
+        <w:t>, and the scoring is how it does this</w:t>
+      </w:r>
+      <w:r>
+        <w:rPr>
+          <w:rFonts w:ascii="Arial" w:hAnsi="Arial" w:cs="Arial"/>
+        </w:rPr>
+        <w:t>.</w:t>
+      </w:r>
+      <w:r>
+        <w:rPr>
+          <w:rFonts w:ascii="Arial" w:hAnsi="Arial" w:cs="Arial"/>
+        </w:rPr>
+        <w:t xml:space="preserve"> Moving the code would only allow us to unit test one or two simple bits of code which is not a good use of time.</w:t>
       </w:r>
     </w:p>
     <w:sectPr>

</xml_diff>

<commit_message>
Updated the Code Review documents
</commit_message>
<xml_diff>
--- a/Reports/Code Review.docx
+++ b/Reports/Code Review.docx
@@ -212,8 +212,15 @@
           <w:rFonts w:ascii="Arial" w:hAnsi="Arial" w:cs="Arial"/>
         </w:rPr>
         <w:tab/>
+      </w:r>
+      <w:proofErr w:type="spellStart"/>
+      <w:r>
+        <w:rPr>
+          <w:rFonts w:ascii="Arial" w:hAnsi="Arial" w:cs="Arial"/>
+        </w:rPr>
         <w:t>QuizActivity.kt</w:t>
       </w:r>
+      <w:proofErr w:type="spellEnd"/>
     </w:p>
     <w:p>
       <w:pPr>
@@ -233,7 +240,20 @@
           <w:rFonts w:ascii="Arial" w:hAnsi="Arial" w:cs="Arial"/>
         </w:rPr>
         <w:tab/>
-        <w:t xml:space="preserve">QuizGenerator.kt </w:t>
+      </w:r>
+      <w:proofErr w:type="spellStart"/>
+      <w:r>
+        <w:rPr>
+          <w:rFonts w:ascii="Arial" w:hAnsi="Arial" w:cs="Arial"/>
+        </w:rPr>
+        <w:t>QuizGenerator.kt</w:t>
+      </w:r>
+      <w:proofErr w:type="spellEnd"/>
+      <w:r>
+        <w:rPr>
+          <w:rFonts w:ascii="Arial" w:hAnsi="Arial" w:cs="Arial"/>
+        </w:rPr>
+        <w:t xml:space="preserve"> </w:t>
       </w:r>
     </w:p>
     <w:p>
@@ -254,7 +274,20 @@
           <w:rFonts w:ascii="Arial" w:hAnsi="Arial" w:cs="Arial"/>
         </w:rPr>
         <w:tab/>
-        <w:t xml:space="preserve">BirdDatabase.kt </w:t>
+      </w:r>
+      <w:proofErr w:type="spellStart"/>
+      <w:r>
+        <w:rPr>
+          <w:rFonts w:ascii="Arial" w:hAnsi="Arial" w:cs="Arial"/>
+        </w:rPr>
+        <w:t>BirdDatabase.kt</w:t>
+      </w:r>
+      <w:proofErr w:type="spellEnd"/>
+      <w:r>
+        <w:rPr>
+          <w:rFonts w:ascii="Arial" w:hAnsi="Arial" w:cs="Arial"/>
+        </w:rPr>
+        <w:t xml:space="preserve"> </w:t>
       </w:r>
     </w:p>
     <w:p>
@@ -419,6 +452,7 @@
           <w:rFonts w:ascii="Arial" w:hAnsi="Arial" w:cs="Arial"/>
         </w:rPr>
       </w:pPr>
+      <w:proofErr w:type="spellStart"/>
       <w:r>
         <w:rPr>
           <w:rFonts w:ascii="Arial" w:hAnsi="Arial" w:cs="Arial"/>
@@ -427,6 +461,7 @@
         </w:rPr>
         <w:t>BirdDatabase.kt</w:t>
       </w:r>
+      <w:proofErr w:type="spellEnd"/>
     </w:p>
     <w:p>
       <w:pPr>
@@ -483,6 +518,7 @@
           <w:iCs/>
         </w:rPr>
       </w:pPr>
+      <w:proofErr w:type="spellStart"/>
       <w:r>
         <w:rPr>
           <w:rFonts w:ascii="Arial" w:hAnsi="Arial" w:cs="Arial"/>
@@ -491,6 +527,7 @@
         </w:rPr>
         <w:t>QuizGenerator.kt</w:t>
       </w:r>
+      <w:proofErr w:type="spellEnd"/>
     </w:p>
     <w:p>
       <w:pPr>
@@ -661,6 +698,7 @@
           <w:iCs/>
         </w:rPr>
       </w:pPr>
+      <w:proofErr w:type="spellStart"/>
       <w:r>
         <w:rPr>
           <w:rFonts w:ascii="Arial" w:hAnsi="Arial" w:cs="Arial"/>
@@ -670,6 +708,7 @@
         <w:lastRenderedPageBreak/>
         <w:t>QuizActivity.kt</w:t>
       </w:r>
+      <w:proofErr w:type="spellEnd"/>
     </w:p>
     <w:p>
       <w:pPr>
@@ -771,6 +810,7 @@
           <w:rFonts w:ascii="Arial" w:hAnsi="Arial" w:cs="Arial"/>
         </w:rPr>
       </w:pPr>
+      <w:proofErr w:type="spellStart"/>
       <w:r>
         <w:rPr>
           <w:rFonts w:ascii="Arial" w:hAnsi="Arial" w:cs="Arial"/>
@@ -779,6 +819,7 @@
         </w:rPr>
         <w:t>BirdDatabase.kt</w:t>
       </w:r>
+      <w:proofErr w:type="spellEnd"/>
     </w:p>
     <w:p>
       <w:pPr>
@@ -816,6 +857,7 @@
           <w:rFonts w:ascii="Arial" w:hAnsi="Arial" w:cs="Arial"/>
         </w:rPr>
       </w:pPr>
+      <w:proofErr w:type="spellStart"/>
       <w:r>
         <w:rPr>
           <w:rFonts w:ascii="Arial" w:hAnsi="Arial" w:cs="Arial"/>
@@ -824,6 +866,7 @@
         </w:rPr>
         <w:t>QuizGenerator.kt</w:t>
       </w:r>
+      <w:proofErr w:type="spellEnd"/>
     </w:p>
     <w:p>
       <w:pPr>
@@ -867,6 +910,7 @@
           <w:iCs/>
         </w:rPr>
       </w:pPr>
+      <w:proofErr w:type="spellStart"/>
       <w:r>
         <w:rPr>
           <w:rFonts w:ascii="Arial" w:hAnsi="Arial" w:cs="Arial"/>
@@ -875,6 +919,7 @@
         </w:rPr>
         <w:t>QuizActivity.kt</w:t>
       </w:r>
+      <w:proofErr w:type="spellEnd"/>
     </w:p>
     <w:p>
       <w:pPr>
@@ -946,8 +991,16 @@
         <w:rPr>
           <w:rFonts w:ascii="Arial" w:hAnsi="Arial" w:cs="Arial"/>
         </w:rPr>
-        <w:t xml:space="preserve"> at the moment</w:t>
-      </w:r>
+        <w:t xml:space="preserve"> </w:t>
+      </w:r>
+      <w:proofErr w:type="gramStart"/>
+      <w:r>
+        <w:rPr>
+          <w:rFonts w:ascii="Arial" w:hAnsi="Arial" w:cs="Arial"/>
+        </w:rPr>
+        <w:t>at the moment</w:t>
+      </w:r>
+      <w:proofErr w:type="gramEnd"/>
       <w:r>
         <w:rPr>
           <w:rFonts w:ascii="Arial" w:hAnsi="Arial" w:cs="Arial"/>
@@ -979,11 +1032,19 @@
         </w:rPr>
         <w:t xml:space="preserve"> because everything is split into </w:t>
       </w:r>
-      <w:r>
-        <w:rPr>
-          <w:rFonts w:ascii="Arial" w:hAnsi="Arial" w:cs="Arial"/>
-        </w:rPr>
-        <w:t xml:space="preserve">evenly-sized </w:t>
+      <w:proofErr w:type="gramStart"/>
+      <w:r>
+        <w:rPr>
+          <w:rFonts w:ascii="Arial" w:hAnsi="Arial" w:cs="Arial"/>
+        </w:rPr>
+        <w:t>evenly-sized</w:t>
+      </w:r>
+      <w:proofErr w:type="gramEnd"/>
+      <w:r>
+        <w:rPr>
+          <w:rFonts w:ascii="Arial" w:hAnsi="Arial" w:cs="Arial"/>
+        </w:rPr>
+        <w:t xml:space="preserve"> </w:t>
       </w:r>
       <w:r>
         <w:rPr>
@@ -1034,6 +1095,7 @@
           <w:rFonts w:ascii="Arial" w:hAnsi="Arial" w:cs="Arial"/>
         </w:rPr>
       </w:pPr>
+      <w:proofErr w:type="spellStart"/>
       <w:r>
         <w:rPr>
           <w:rFonts w:ascii="Arial" w:hAnsi="Arial" w:cs="Arial"/>
@@ -1042,6 +1104,7 @@
         </w:rPr>
         <w:t>BirdDatabase.kt</w:t>
       </w:r>
+      <w:proofErr w:type="spellEnd"/>
     </w:p>
     <w:p>
       <w:pPr>
@@ -1081,6 +1144,7 @@
           <w:iCs/>
         </w:rPr>
       </w:pPr>
+      <w:proofErr w:type="spellStart"/>
       <w:r>
         <w:rPr>
           <w:rFonts w:ascii="Arial" w:hAnsi="Arial" w:cs="Arial"/>
@@ -1089,6 +1153,7 @@
         </w:rPr>
         <w:t>QuizGenerator.kt</w:t>
       </w:r>
+      <w:proofErr w:type="spellEnd"/>
     </w:p>
     <w:p>
       <w:pPr>
@@ -1144,6 +1209,7 @@
           <w:iCs/>
         </w:rPr>
       </w:pPr>
+      <w:proofErr w:type="spellStart"/>
       <w:r>
         <w:rPr>
           <w:rFonts w:ascii="Arial" w:hAnsi="Arial" w:cs="Arial"/>
@@ -1152,6 +1218,7 @@
         </w:rPr>
         <w:t>QuizActivity.kt</w:t>
       </w:r>
+      <w:proofErr w:type="spellEnd"/>
     </w:p>
     <w:p>
       <w:pPr>
@@ -1188,7 +1255,21 @@
         <w:rPr>
           <w:rFonts w:ascii="Arial" w:hAnsi="Arial" w:cs="Arial"/>
         </w:rPr>
-        <w:t>Multiple (if quizType == var) – bad design, should probably only have one.</w:t>
+        <w:t xml:space="preserve">Multiple (if </w:t>
+      </w:r>
+      <w:proofErr w:type="spellStart"/>
+      <w:r>
+        <w:rPr>
+          <w:rFonts w:ascii="Arial" w:hAnsi="Arial" w:cs="Arial"/>
+        </w:rPr>
+        <w:t>quizType</w:t>
+      </w:r>
+      <w:proofErr w:type="spellEnd"/>
+      <w:r>
+        <w:rPr>
+          <w:rFonts w:ascii="Arial" w:hAnsi="Arial" w:cs="Arial"/>
+        </w:rPr>
+        <w:t xml:space="preserve"> == var) – bad design, should probably only have one.</w:t>
       </w:r>
     </w:p>
     <w:p>
@@ -1207,7 +1288,43 @@
         <w:rPr>
           <w:rFonts w:ascii="Arial" w:hAnsi="Arial" w:cs="Arial"/>
         </w:rPr>
-        <w:t>Use of both pauseAudio() and mediaPlayer.pause() – choose one.</w:t>
+        <w:t xml:space="preserve">Use of both </w:t>
+      </w:r>
+      <w:proofErr w:type="spellStart"/>
+      <w:proofErr w:type="gramStart"/>
+      <w:r>
+        <w:rPr>
+          <w:rFonts w:ascii="Arial" w:hAnsi="Arial" w:cs="Arial"/>
+        </w:rPr>
+        <w:t>pauseAudio</w:t>
+      </w:r>
+      <w:proofErr w:type="spellEnd"/>
+      <w:r>
+        <w:rPr>
+          <w:rFonts w:ascii="Arial" w:hAnsi="Arial" w:cs="Arial"/>
+        </w:rPr>
+        <w:t>(</w:t>
+      </w:r>
+      <w:proofErr w:type="gramEnd"/>
+      <w:r>
+        <w:rPr>
+          <w:rFonts w:ascii="Arial" w:hAnsi="Arial" w:cs="Arial"/>
+        </w:rPr>
+        <w:t xml:space="preserve">) and </w:t>
+      </w:r>
+      <w:proofErr w:type="spellStart"/>
+      <w:r>
+        <w:rPr>
+          <w:rFonts w:ascii="Arial" w:hAnsi="Arial" w:cs="Arial"/>
+        </w:rPr>
+        <w:t>mediaPlayer.pause</w:t>
+      </w:r>
+      <w:proofErr w:type="spellEnd"/>
+      <w:r>
+        <w:rPr>
+          <w:rFonts w:ascii="Arial" w:hAnsi="Arial" w:cs="Arial"/>
+        </w:rPr>
+        <w:t>() – choose one.</w:t>
       </w:r>
     </w:p>
     <w:p>
@@ -1241,12 +1358,28 @@
           <w:rFonts w:ascii="Arial" w:hAnsi="Arial" w:cs="Arial"/>
         </w:rPr>
       </w:pPr>
-      <w:r>
-        <w:rPr>
-          <w:rFonts w:ascii="Arial" w:hAnsi="Arial" w:cs="Arial"/>
-        </w:rPr>
-        <w:t>Line 277, should use “until” instead of “..” (Kotlin style).</w:t>
-      </w:r>
+      <w:proofErr w:type="gramStart"/>
+      <w:r>
+        <w:rPr>
+          <w:rFonts w:ascii="Arial" w:hAnsi="Arial" w:cs="Arial"/>
+        </w:rPr>
+        <w:t>Line 277,</w:t>
+      </w:r>
+      <w:proofErr w:type="gramEnd"/>
+      <w:r>
+        <w:rPr>
+          <w:rFonts w:ascii="Arial" w:hAnsi="Arial" w:cs="Arial"/>
+        </w:rPr>
+        <w:t xml:space="preserve"> should use “until” instead of “..” (Kotlin style).</w:t>
+      </w:r>
+    </w:p>
+    <w:p>
+      <w:pPr>
+        <w:jc w:val="both"/>
+        <w:rPr>
+          <w:rFonts w:ascii="Arial" w:hAnsi="Arial" w:cs="Arial"/>
+        </w:rPr>
+      </w:pPr>
     </w:p>
     <w:p>
       <w:pPr>
@@ -1279,6 +1412,7 @@
           <w:b/>
           <w:bCs/>
         </w:rPr>
+        <w:lastRenderedPageBreak/>
         <w:t>4</w:t>
       </w:r>
       <w:r>
@@ -1298,15 +1432,16 @@
           <w:rFonts w:ascii="Arial" w:hAnsi="Arial" w:cs="Arial"/>
         </w:rPr>
       </w:pPr>
+      <w:proofErr w:type="spellStart"/>
       <w:r>
         <w:rPr>
           <w:rFonts w:ascii="Arial" w:hAnsi="Arial" w:cs="Arial"/>
           <w:i/>
           <w:iCs/>
         </w:rPr>
-        <w:lastRenderedPageBreak/>
         <w:t>BirdDatabase.kt</w:t>
       </w:r>
+      <w:proofErr w:type="spellEnd"/>
     </w:p>
     <w:p>
       <w:pPr>
@@ -1344,6 +1479,7 @@
           <w:rFonts w:ascii="Arial" w:hAnsi="Arial" w:cs="Arial"/>
         </w:rPr>
       </w:pPr>
+      <w:proofErr w:type="spellStart"/>
       <w:r>
         <w:rPr>
           <w:rFonts w:ascii="Arial" w:hAnsi="Arial" w:cs="Arial"/>
@@ -1352,6 +1488,7 @@
         </w:rPr>
         <w:t>QuizGenerator.kt</w:t>
       </w:r>
+      <w:proofErr w:type="spellEnd"/>
     </w:p>
     <w:p>
       <w:pPr>
@@ -1389,6 +1526,7 @@
           <w:iCs/>
         </w:rPr>
       </w:pPr>
+      <w:proofErr w:type="spellStart"/>
       <w:r>
         <w:rPr>
           <w:rFonts w:ascii="Arial" w:hAnsi="Arial" w:cs="Arial"/>
@@ -1397,6 +1535,7 @@
         </w:rPr>
         <w:t>QuizActivity.kt</w:t>
       </w:r>
+      <w:proofErr w:type="spellEnd"/>
     </w:p>
     <w:p>
       <w:pPr>
@@ -1459,6 +1598,7 @@
           <w:rFonts w:ascii="Arial" w:hAnsi="Arial" w:cs="Arial"/>
         </w:rPr>
       </w:pPr>
+      <w:proofErr w:type="spellStart"/>
       <w:r>
         <w:rPr>
           <w:rFonts w:ascii="Arial" w:hAnsi="Arial" w:cs="Arial"/>
@@ -1467,6 +1607,7 @@
         </w:rPr>
         <w:t>BirdDatabase.kt</w:t>
       </w:r>
+      <w:proofErr w:type="spellEnd"/>
     </w:p>
     <w:p>
       <w:pPr>
@@ -1506,6 +1647,7 @@
           <w:iCs/>
         </w:rPr>
       </w:pPr>
+      <w:proofErr w:type="spellStart"/>
       <w:r>
         <w:rPr>
           <w:rFonts w:ascii="Arial" w:hAnsi="Arial" w:cs="Arial"/>
@@ -1514,6 +1656,7 @@
         </w:rPr>
         <w:t>QuizGenerator.kt</w:t>
       </w:r>
+      <w:proofErr w:type="spellEnd"/>
     </w:p>
     <w:p>
       <w:pPr>
@@ -1551,6 +1694,7 @@
           <w:iCs/>
         </w:rPr>
       </w:pPr>
+      <w:proofErr w:type="spellStart"/>
       <w:r>
         <w:rPr>
           <w:rFonts w:ascii="Arial" w:hAnsi="Arial" w:cs="Arial"/>
@@ -1559,6 +1703,7 @@
         </w:rPr>
         <w:t>QuizActivity.kt</w:t>
       </w:r>
+      <w:proofErr w:type="spellEnd"/>
     </w:p>
     <w:p>
       <w:pPr>
@@ -1651,6 +1796,7 @@
           <w:rFonts w:ascii="Arial" w:hAnsi="Arial" w:cs="Arial"/>
         </w:rPr>
       </w:pPr>
+      <w:proofErr w:type="spellStart"/>
       <w:r>
         <w:rPr>
           <w:rFonts w:ascii="Arial" w:hAnsi="Arial" w:cs="Arial"/>
@@ -1659,6 +1805,7 @@
         </w:rPr>
         <w:t>BirdDatabase.kt</w:t>
       </w:r>
+      <w:proofErr w:type="spellEnd"/>
     </w:p>
     <w:p>
       <w:pPr>
@@ -1676,7 +1823,21 @@
         <w:rPr>
           <w:rFonts w:ascii="Arial" w:hAnsi="Arial" w:cs="Arial"/>
         </w:rPr>
-        <w:t>Fully tested to our satisfaction. Although CodeCov disagrees, stating there are many partially tested lines. Mainly it says we haven’t tested bad bird entries. Jackson will do that elsewhere.</w:t>
+        <w:t xml:space="preserve">Fully tested to our satisfaction. Although </w:t>
+      </w:r>
+      <w:proofErr w:type="spellStart"/>
+      <w:r>
+        <w:rPr>
+          <w:rFonts w:ascii="Arial" w:hAnsi="Arial" w:cs="Arial"/>
+        </w:rPr>
+        <w:t>CodeCov</w:t>
+      </w:r>
+      <w:proofErr w:type="spellEnd"/>
+      <w:r>
+        <w:rPr>
+          <w:rFonts w:ascii="Arial" w:hAnsi="Arial" w:cs="Arial"/>
+        </w:rPr>
+        <w:t xml:space="preserve"> disagrees, stating there are many partially tested lines. Mainly it says we haven’t tested bad bird entries. Jackson will do that elsewhere.</w:t>
       </w:r>
     </w:p>
     <w:p>
@@ -1698,6 +1859,7 @@
           <w:iCs/>
         </w:rPr>
       </w:pPr>
+      <w:proofErr w:type="spellStart"/>
       <w:r>
         <w:rPr>
           <w:rFonts w:ascii="Arial" w:hAnsi="Arial" w:cs="Arial"/>
@@ -1706,6 +1868,7 @@
         </w:rPr>
         <w:t>QuizGenerator.kt</w:t>
       </w:r>
+      <w:proofErr w:type="spellEnd"/>
     </w:p>
     <w:p>
       <w:pPr>
@@ -1785,6 +1948,14 @@
           <w:rFonts w:ascii="Arial" w:hAnsi="Arial" w:cs="Arial"/>
         </w:rPr>
       </w:pPr>
+    </w:p>
+    <w:p>
+      <w:pPr>
+        <w:jc w:val="both"/>
+        <w:rPr>
+          <w:rFonts w:ascii="Arial" w:hAnsi="Arial" w:cs="Arial"/>
+        </w:rPr>
+      </w:pPr>
       <w:r>
         <w:rPr>
           <w:rFonts w:ascii="Arial" w:hAnsi="Arial" w:cs="Arial"/>
@@ -1810,15 +1981,16 @@
           <w:rFonts w:ascii="Arial" w:hAnsi="Arial" w:cs="Arial"/>
         </w:rPr>
       </w:pPr>
+      <w:proofErr w:type="spellStart"/>
       <w:r>
         <w:rPr>
           <w:rFonts w:ascii="Arial" w:hAnsi="Arial" w:cs="Arial"/>
           <w:i/>
           <w:iCs/>
         </w:rPr>
-        <w:lastRenderedPageBreak/>
         <w:t>BirdDatabase.kt</w:t>
       </w:r>
+      <w:proofErr w:type="spellEnd"/>
     </w:p>
     <w:p>
       <w:pPr>
@@ -1858,6 +2030,7 @@
           <w:iCs/>
         </w:rPr>
       </w:pPr>
+      <w:proofErr w:type="spellStart"/>
       <w:r>
         <w:rPr>
           <w:rFonts w:ascii="Arial" w:hAnsi="Arial" w:cs="Arial"/>
@@ -1866,6 +2039,7 @@
         </w:rPr>
         <w:t>QuizGenerator.kt</w:t>
       </w:r>
+      <w:proofErr w:type="spellEnd"/>
     </w:p>
     <w:p>
       <w:pPr>
@@ -1940,6 +2114,7 @@
           <w:iCs/>
         </w:rPr>
       </w:pPr>
+      <w:proofErr w:type="spellStart"/>
       <w:r>
         <w:rPr>
           <w:rFonts w:ascii="Arial" w:hAnsi="Arial" w:cs="Arial"/>
@@ -1948,6 +2123,7 @@
         </w:rPr>
         <w:t>QuizActivity.kt</w:t>
       </w:r>
+      <w:proofErr w:type="spellEnd"/>
     </w:p>
     <w:p>
       <w:pPr>
@@ -2024,13 +2200,27 @@
         <w:rPr>
           <w:rFonts w:ascii="Arial" w:hAnsi="Arial" w:cs="Arial"/>
         </w:rPr>
-        <w:t>(e.g., an enumerated type, not a string, however the enumerated type was throwing us issues because they are hard to pass between activities)</w:t>
-      </w:r>
-      <w:r>
-        <w:rPr>
-          <w:rFonts w:ascii="Arial" w:hAnsi="Arial" w:cs="Arial"/>
-        </w:rPr>
-        <w:t>, and planning ahead so we don’t duplicate code.</w:t>
+        <w:t>(e.g., an enumerated type, not a string, however the enumerated type was throwing us issues because they are hard to pass between activities</w:t>
+      </w:r>
+      <w:proofErr w:type="gramStart"/>
+      <w:r>
+        <w:rPr>
+          <w:rFonts w:ascii="Arial" w:hAnsi="Arial" w:cs="Arial"/>
+        </w:rPr>
+        <w:t>)</w:t>
+      </w:r>
+      <w:r>
+        <w:rPr>
+          <w:rFonts w:ascii="Arial" w:hAnsi="Arial" w:cs="Arial"/>
+        </w:rPr>
+        <w:t>, and</w:t>
+      </w:r>
+      <w:proofErr w:type="gramEnd"/>
+      <w:r>
+        <w:rPr>
+          <w:rFonts w:ascii="Arial" w:hAnsi="Arial" w:cs="Arial"/>
+        </w:rPr>
+        <w:t xml:space="preserve"> planning ahead so we don’t duplicate code.</w:t>
       </w:r>
     </w:p>
     <w:p>
@@ -2070,7 +2260,21 @@
         <w:rPr>
           <w:rFonts w:ascii="Arial" w:hAnsi="Arial" w:cs="Arial"/>
         </w:rPr>
-        <w:t xml:space="preserve">This is because there is much less quiz logic in QuizActivity.kt than we thought. </w:t>
+        <w:t xml:space="preserve">This is because there is much less quiz logic in </w:t>
+      </w:r>
+      <w:proofErr w:type="spellStart"/>
+      <w:r>
+        <w:rPr>
+          <w:rFonts w:ascii="Arial" w:hAnsi="Arial" w:cs="Arial"/>
+        </w:rPr>
+        <w:t>QuizActivity.kt</w:t>
+      </w:r>
+      <w:proofErr w:type="spellEnd"/>
+      <w:r>
+        <w:rPr>
+          <w:rFonts w:ascii="Arial" w:hAnsi="Arial" w:cs="Arial"/>
+        </w:rPr>
+        <w:t xml:space="preserve"> than we thought. </w:t>
       </w:r>
       <w:r>
         <w:rPr>
@@ -2112,7 +2316,21 @@
         <w:rPr>
           <w:rFonts w:ascii="Arial" w:hAnsi="Arial" w:cs="Arial"/>
         </w:rPr>
-        <w:t xml:space="preserve">The marking is a simple if statement, and QuizActivity </w:t>
+        <w:t xml:space="preserve">The marking is a simple if statement, and </w:t>
+      </w:r>
+      <w:proofErr w:type="spellStart"/>
+      <w:r>
+        <w:rPr>
+          <w:rFonts w:ascii="Arial" w:hAnsi="Arial" w:cs="Arial"/>
+        </w:rPr>
+        <w:t>QuizActivity</w:t>
+      </w:r>
+      <w:proofErr w:type="spellEnd"/>
+      <w:r>
+        <w:rPr>
+          <w:rFonts w:ascii="Arial" w:hAnsi="Arial" w:cs="Arial"/>
+        </w:rPr>
+        <w:t xml:space="preserve"> </w:t>
       </w:r>
       <w:r>
         <w:rPr>

</xml_diff>

<commit_message>
Updated Code Review documents
</commit_message>
<xml_diff>
--- a/Reports/Code Review.docx
+++ b/Reports/Code Review.docx
@@ -2373,6 +2373,38 @@
           <w:rFonts w:ascii="Arial" w:hAnsi="Arial" w:cs="Arial"/>
         </w:rPr>
         <w:t xml:space="preserve"> Moving the code would only allow us to unit test one or two simple bits of code which is not a good use of time.</w:t>
+      </w:r>
+    </w:p>
+    <w:p>
+      <w:pPr>
+        <w:jc w:val="both"/>
+        <w:rPr>
+          <w:rFonts w:ascii="Arial" w:hAnsi="Arial" w:cs="Arial"/>
+        </w:rPr>
+      </w:pPr>
+      <w:r>
+        <w:rPr>
+          <w:rFonts w:ascii="Arial" w:hAnsi="Arial" w:cs="Arial"/>
+        </w:rPr>
+        <w:t>Most i</w:t>
+      </w:r>
+      <w:r>
+        <w:rPr>
+          <w:rFonts w:ascii="Arial" w:hAnsi="Arial" w:cs="Arial"/>
+        </w:rPr>
+        <w:t xml:space="preserve">nterestingly, </w:t>
+      </w:r>
+      <w:r>
+        <w:rPr>
+          <w:rFonts w:ascii="Arial" w:hAnsi="Arial" w:cs="Arial"/>
+        </w:rPr>
+        <w:t xml:space="preserve">this review </w:t>
+      </w:r>
+      <w:r>
+        <w:rPr>
+          <w:rFonts w:ascii="Arial" w:hAnsi="Arial" w:cs="Arial"/>
+        </w:rPr>
+        <w:t>revealed other small things that only individual group members noticed meaning they could share them with the group.</w:t>
       </w:r>
     </w:p>
     <w:sectPr>

</xml_diff>

<commit_message>
Updated Assignment 3 docs
</commit_message>
<xml_diff>
--- a/Reports/Code Review.docx
+++ b/Reports/Code Review.docx
@@ -991,16 +991,8 @@
         <w:rPr>
           <w:rFonts w:ascii="Arial" w:hAnsi="Arial" w:cs="Arial"/>
         </w:rPr>
-        <w:t xml:space="preserve"> </w:t>
-      </w:r>
-      <w:proofErr w:type="gramStart"/>
-      <w:r>
-        <w:rPr>
-          <w:rFonts w:ascii="Arial" w:hAnsi="Arial" w:cs="Arial"/>
-        </w:rPr>
-        <w:t>at the moment</w:t>
-      </w:r>
-      <w:proofErr w:type="gramEnd"/>
+        <w:t xml:space="preserve"> at the moment</w:t>
+      </w:r>
       <w:r>
         <w:rPr>
           <w:rFonts w:ascii="Arial" w:hAnsi="Arial" w:cs="Arial"/>
@@ -1032,19 +1024,11 @@
         </w:rPr>
         <w:t xml:space="preserve"> because everything is split into </w:t>
       </w:r>
-      <w:proofErr w:type="gramStart"/>
-      <w:r>
-        <w:rPr>
-          <w:rFonts w:ascii="Arial" w:hAnsi="Arial" w:cs="Arial"/>
-        </w:rPr>
-        <w:t>evenly-sized</w:t>
-      </w:r>
-      <w:proofErr w:type="gramEnd"/>
-      <w:r>
-        <w:rPr>
-          <w:rFonts w:ascii="Arial" w:hAnsi="Arial" w:cs="Arial"/>
-        </w:rPr>
-        <w:t xml:space="preserve"> </w:t>
+      <w:r>
+        <w:rPr>
+          <w:rFonts w:ascii="Arial" w:hAnsi="Arial" w:cs="Arial"/>
+        </w:rPr>
+        <w:t xml:space="preserve">evenly-sized </w:t>
       </w:r>
       <w:r>
         <w:rPr>
@@ -1291,7 +1275,6 @@
         <w:t xml:space="preserve">Use of both </w:t>
       </w:r>
       <w:proofErr w:type="spellStart"/>
-      <w:proofErr w:type="gramStart"/>
       <w:r>
         <w:rPr>
           <w:rFonts w:ascii="Arial" w:hAnsi="Arial" w:cs="Arial"/>
@@ -1303,14 +1286,7 @@
         <w:rPr>
           <w:rFonts w:ascii="Arial" w:hAnsi="Arial" w:cs="Arial"/>
         </w:rPr>
-        <w:t>(</w:t>
-      </w:r>
-      <w:proofErr w:type="gramEnd"/>
-      <w:r>
-        <w:rPr>
-          <w:rFonts w:ascii="Arial" w:hAnsi="Arial" w:cs="Arial"/>
-        </w:rPr>
-        <w:t xml:space="preserve">) and </w:t>
+        <w:t xml:space="preserve">() and </w:t>
       </w:r>
       <w:proofErr w:type="spellStart"/>
       <w:r>
@@ -1358,19 +1334,11 @@
           <w:rFonts w:ascii="Arial" w:hAnsi="Arial" w:cs="Arial"/>
         </w:rPr>
       </w:pPr>
-      <w:proofErr w:type="gramStart"/>
-      <w:r>
-        <w:rPr>
-          <w:rFonts w:ascii="Arial" w:hAnsi="Arial" w:cs="Arial"/>
-        </w:rPr>
-        <w:t>Line 277,</w:t>
-      </w:r>
-      <w:proofErr w:type="gramEnd"/>
-      <w:r>
-        <w:rPr>
-          <w:rFonts w:ascii="Arial" w:hAnsi="Arial" w:cs="Arial"/>
-        </w:rPr>
-        <w:t xml:space="preserve"> should use “until” instead of “..” (Kotlin style).</w:t>
+      <w:r>
+        <w:rPr>
+          <w:rFonts w:ascii="Arial" w:hAnsi="Arial" w:cs="Arial"/>
+        </w:rPr>
+        <w:t>Line 277, should use “until” instead of “..” (Kotlin style).</w:t>
       </w:r>
     </w:p>
     <w:p>
@@ -1756,6 +1724,95 @@
     </w:p>
     <w:p>
       <w:pPr>
+        <w:pStyle w:val="ListParagraph"/>
+        <w:numPr>
+          <w:ilvl w:val="0"/>
+          <w:numId w:val="1"/>
+        </w:numPr>
+        <w:jc w:val="both"/>
+        <w:rPr>
+          <w:rFonts w:ascii="Arial" w:hAnsi="Arial" w:cs="Arial"/>
+        </w:rPr>
+      </w:pPr>
+      <w:r>
+        <w:rPr>
+          <w:rFonts w:ascii="Arial" w:hAnsi="Arial" w:cs="Arial"/>
+        </w:rPr>
+        <w:t>Could be a for each loop like:</w:t>
+      </w:r>
+    </w:p>
+    <w:p>
+      <w:pPr>
+        <w:pStyle w:val="ListParagraph"/>
+        <w:ind w:left="1440"/>
+        <w:jc w:val="both"/>
+        <w:rPr>
+          <w:rFonts w:ascii="Arial" w:hAnsi="Arial" w:cs="Arial"/>
+        </w:rPr>
+      </w:pPr>
+      <w:proofErr w:type="spellStart"/>
+      <w:r>
+        <w:rPr>
+          <w:rFonts w:ascii="Arial" w:hAnsi="Arial" w:cs="Arial"/>
+        </w:rPr>
+        <w:t>optionButtons.foreach</w:t>
+      </w:r>
+      <w:proofErr w:type="spellEnd"/>
+      <w:r>
+        <w:rPr>
+          <w:rFonts w:ascii="Arial" w:hAnsi="Arial" w:cs="Arial"/>
+        </w:rPr>
+        <w:t>{</w:t>
+      </w:r>
+    </w:p>
+    <w:p>
+      <w:pPr>
+        <w:pStyle w:val="ListParagraph"/>
+        <w:ind w:left="1440"/>
+        <w:jc w:val="both"/>
+        <w:rPr>
+          <w:rFonts w:ascii="Arial" w:hAnsi="Arial" w:cs="Arial"/>
+        </w:rPr>
+      </w:pPr>
+      <w:r>
+        <w:rPr>
+          <w:rFonts w:ascii="Arial" w:hAnsi="Arial" w:cs="Arial"/>
+        </w:rPr>
+        <w:tab/>
+      </w:r>
+    </w:p>
+    <w:p>
+      <w:pPr>
+        <w:jc w:val="both"/>
+        <w:rPr>
+          <w:rFonts w:ascii="Arial" w:hAnsi="Arial" w:cs="Arial"/>
+        </w:rPr>
+      </w:pPr>
+      <w:r>
+        <w:rPr>
+          <w:rFonts w:ascii="Arial" w:hAnsi="Arial" w:cs="Arial"/>
+        </w:rPr>
+        <w:tab/>
+        <w:t>}</w:t>
+      </w:r>
+    </w:p>
+    <w:p>
+      <w:pPr>
+        <w:jc w:val="both"/>
+        <w:rPr>
+          <w:rFonts w:ascii="Arial" w:hAnsi="Arial" w:cs="Arial"/>
+        </w:rPr>
+      </w:pPr>
+      <w:r>
+        <w:rPr>
+          <w:rFonts w:ascii="Arial" w:hAnsi="Arial" w:cs="Arial"/>
+        </w:rPr>
+        <w:tab/>
+        <w:t>Like how clear the last function is.</w:t>
+      </w:r>
+    </w:p>
+    <w:p>
+      <w:pPr>
         <w:jc w:val="both"/>
         <w:rPr>
           <w:rFonts w:ascii="Arial" w:hAnsi="Arial" w:cs="Arial"/>
@@ -1866,6 +1923,7 @@
           <w:i/>
           <w:iCs/>
         </w:rPr>
+        <w:lastRenderedPageBreak/>
         <w:t>QuizGenerator.kt</w:t>
       </w:r>
       <w:proofErr w:type="spellEnd"/>
@@ -1948,14 +2006,6 @@
           <w:rFonts w:ascii="Arial" w:hAnsi="Arial" w:cs="Arial"/>
         </w:rPr>
       </w:pPr>
-    </w:p>
-    <w:p>
-      <w:pPr>
-        <w:jc w:val="both"/>
-        <w:rPr>
-          <w:rFonts w:ascii="Arial" w:hAnsi="Arial" w:cs="Arial"/>
-        </w:rPr>
-      </w:pPr>
       <w:r>
         <w:rPr>
           <w:rFonts w:ascii="Arial" w:hAnsi="Arial" w:cs="Arial"/>
@@ -2057,7 +2107,19 @@
         <w:rPr>
           <w:rFonts w:ascii="Arial" w:hAnsi="Arial" w:cs="Arial"/>
         </w:rPr>
-        <w:t>Clear and concise, minimal comments which is good. All fully literate is uncommented (a good thing)</w:t>
+        <w:t>Clear and concise, minimal comments which is good. All fully literate</w:t>
+      </w:r>
+      <w:r>
+        <w:rPr>
+          <w:rFonts w:ascii="Arial" w:hAnsi="Arial" w:cs="Arial"/>
+        </w:rPr>
+        <w:t xml:space="preserve"> code</w:t>
+      </w:r>
+      <w:r>
+        <w:rPr>
+          <w:rFonts w:ascii="Arial" w:hAnsi="Arial" w:cs="Arial"/>
+        </w:rPr>
+        <w:t xml:space="preserve"> is uncommented (a good thing)</w:t>
       </w:r>
       <w:r>
         <w:rPr>
@@ -2200,27 +2262,19 @@
         <w:rPr>
           <w:rFonts w:ascii="Arial" w:hAnsi="Arial" w:cs="Arial"/>
         </w:rPr>
-        <w:t>(e.g., an enumerated type, not a string, however the enumerated type was throwing us issues because they are hard to pass between activities</w:t>
-      </w:r>
-      <w:proofErr w:type="gramStart"/>
-      <w:r>
-        <w:rPr>
-          <w:rFonts w:ascii="Arial" w:hAnsi="Arial" w:cs="Arial"/>
-        </w:rPr>
-        <w:t>)</w:t>
-      </w:r>
-      <w:r>
-        <w:rPr>
-          <w:rFonts w:ascii="Arial" w:hAnsi="Arial" w:cs="Arial"/>
-        </w:rPr>
-        <w:t>, and</w:t>
-      </w:r>
-      <w:proofErr w:type="gramEnd"/>
-      <w:r>
-        <w:rPr>
-          <w:rFonts w:ascii="Arial" w:hAnsi="Arial" w:cs="Arial"/>
-        </w:rPr>
-        <w:t xml:space="preserve"> planning ahead so we don’t duplicate code.</w:t>
+        <w:t>(e.g., an enumerated type, not a string, however the enumerated type was throwing us issues because they are hard to pass between activities)</w:t>
+      </w:r>
+      <w:r>
+        <w:rPr>
+          <w:rFonts w:ascii="Arial" w:hAnsi="Arial" w:cs="Arial"/>
+        </w:rPr>
+        <w:t xml:space="preserve"> </w:t>
+      </w:r>
+      <w:r>
+        <w:rPr>
+          <w:rFonts w:ascii="Arial" w:hAnsi="Arial" w:cs="Arial"/>
+        </w:rPr>
+        <w:t>and planning ahead so we don’t duplicate code.</w:t>
       </w:r>
     </w:p>
     <w:p>
@@ -2373,6 +2427,40 @@
           <w:rFonts w:ascii="Arial" w:hAnsi="Arial" w:cs="Arial"/>
         </w:rPr>
         <w:t xml:space="preserve"> Moving the code would only allow us to unit test one or two simple bits of code which is not a good use of time.</w:t>
+      </w:r>
+    </w:p>
+    <w:p>
+      <w:pPr>
+        <w:jc w:val="both"/>
+        <w:rPr>
+          <w:rFonts w:ascii="Arial" w:hAnsi="Arial" w:cs="Arial"/>
+        </w:rPr>
+      </w:pPr>
+      <w:r>
+        <w:rPr>
+          <w:rFonts w:ascii="Arial" w:hAnsi="Arial" w:cs="Arial"/>
+        </w:rPr>
+        <w:t xml:space="preserve">However we have acted on other parts of the code (such as the massive duplication in </w:t>
+      </w:r>
+      <w:proofErr w:type="spellStart"/>
+      <w:r>
+        <w:rPr>
+          <w:rFonts w:ascii="Arial" w:hAnsi="Arial" w:cs="Arial"/>
+        </w:rPr>
+        <w:t>QuizGenerator.kt</w:t>
+      </w:r>
+      <w:proofErr w:type="spellEnd"/>
+      <w:r>
+        <w:rPr>
+          <w:rFonts w:ascii="Arial" w:hAnsi="Arial" w:cs="Arial"/>
+        </w:rPr>
+        <w:t>), and plan to act on more for the final release</w:t>
+      </w:r>
+      <w:r>
+        <w:rPr>
+          <w:rFonts w:ascii="Arial" w:hAnsi="Arial" w:cs="Arial"/>
+        </w:rPr>
+        <w:t>.</w:t>
       </w:r>
     </w:p>
     <w:p>

</xml_diff>